<commit_message>
Modified table and classes to match assumption and Implemented customer book browsing, login, logout, book add, basket show
</commit_message>
<xml_diff>
--- a/Look Inna Store Report.docx
+++ b/Look Inna Store Report.docx
@@ -27,7 +27,17 @@
       </w:r>
     </w:p>
     <w:p>
-      <w:r>
+      <w:pPr>
+        <w:rPr>
+          <w:b/>
+          <w:bCs/>
+        </w:rPr>
+      </w:pPr>
+      <w:r>
+        <w:rPr>
+          <w:b/>
+          <w:bCs/>
+        </w:rPr>
         <w:t>Assumptions:</w:t>
       </w:r>
     </w:p>
@@ -52,7 +62,25 @@
         </w:numPr>
       </w:pPr>
       <w:r>
-        <w:t>A book can be published by 1 to many publishers, A publisher can publish 0 to many books</w:t>
+        <w:t xml:space="preserve">A book can be published by </w:t>
+      </w:r>
+      <w:r>
+        <w:t xml:space="preserve">exactly </w:t>
+      </w:r>
+      <w:r>
+        <w:t>1</w:t>
+      </w:r>
+      <w:r>
+        <w:t xml:space="preserve"> publisher</w:t>
+      </w:r>
+      <w:r>
+        <w:t xml:space="preserve">, A publisher can publish </w:t>
+      </w:r>
+      <w:r>
+        <w:t>1</w:t>
+      </w:r>
+      <w:r>
+        <w:t xml:space="preserve"> to many books</w:t>
       </w:r>
     </w:p>
     <w:p>
@@ -93,6 +121,18 @@
     </w:p>
     <w:p>
       <w:pPr>
+        <w:pStyle w:val="ListParagraph"/>
+        <w:numPr>
+          <w:ilvl w:val="0"/>
+          <w:numId w:val="1"/>
+        </w:numPr>
+      </w:pPr>
+      <w:r>
+        <w:t>Different authors have distinct name (to avoid the use of author_id)</w:t>
+      </w:r>
+    </w:p>
+    <w:p>
+      <w:pPr>
         <w:ind w:left="360"/>
       </w:pPr>
     </w:p>
@@ -114,19 +154,16 @@
     <w:p>
       <w:pPr>
         <w:jc w:val="center"/>
-        <w:rPr>
-          <w:lang w:val="vi-VN"/>
-        </w:rPr>
       </w:pPr>
       <w:r>
         <w:rPr>
           <w:noProof/>
         </w:rPr>
         <w:drawing>
-          <wp:inline distT="0" distB="0" distL="0" distR="0" wp14:anchorId="1E3751EF" wp14:editId="06B92241">
-            <wp:extent cx="5943600" cy="3923030"/>
-            <wp:effectExtent l="0" t="0" r="0" b="1270"/>
-            <wp:docPr id="2" name="Picture 2" descr="Diagram&#10;&#10;Description automatically generated"/>
+          <wp:inline distT="0" distB="0" distL="0" distR="0" wp14:anchorId="0B6935B8" wp14:editId="66C64056">
+            <wp:extent cx="6425209" cy="4691641"/>
+            <wp:effectExtent l="0" t="0" r="1270" b="0"/>
+            <wp:docPr id="11" name="Picture 11" descr="Diagram&#10;&#10;Description automatically generated"/>
             <wp:cNvGraphicFramePr>
               <a:graphicFrameLocks xmlns:a="http://schemas.openxmlformats.org/drawingml/2006/main" noChangeAspect="1"/>
             </wp:cNvGraphicFramePr>
@@ -134,7 +171,7 @@
               <a:graphicData uri="http://schemas.openxmlformats.org/drawingml/2006/picture">
                 <pic:pic xmlns:pic="http://schemas.openxmlformats.org/drawingml/2006/picture">
                   <pic:nvPicPr>
-                    <pic:cNvPr id="2" name="Picture 2" descr="Diagram&#10;&#10;Description automatically generated"/>
+                    <pic:cNvPr id="11" name="Picture 11" descr="Diagram&#10;&#10;Description automatically generated"/>
                     <pic:cNvPicPr/>
                   </pic:nvPicPr>
                   <pic:blipFill>
@@ -152,7 +189,7 @@
                   <pic:spPr>
                     <a:xfrm>
                       <a:off x="0" y="0"/>
-                      <a:ext cx="5943600" cy="3923030"/>
+                      <a:ext cx="6466569" cy="4721842"/>
                     </a:xfrm>
                     <a:prstGeom prst="rect">
                       <a:avLst/>
@@ -177,187 +214,15 @@
           <w:bCs/>
         </w:rPr>
       </w:pPr>
-      <w:r>
+    </w:p>
+    <w:p>
+      <w:pPr>
         <w:rPr>
           <w:b/>
           <w:bCs/>
         </w:rPr>
-        <w:t>Relational Schema</w:t>
-      </w:r>
-    </w:p>
-    <w:p>
-      <w:r>
-        <w:t>Book(</w:t>
-      </w:r>
-      <w:r>
-        <w:rPr>
-          <w:u w:val="single"/>
-        </w:rPr>
-        <w:t>ISBN</w:t>
-      </w:r>
-      <w:r>
-        <w:t>, name, genre, description, num_of_pages, price)</w:t>
-      </w:r>
-    </w:p>
-    <w:p>
-      <w:r>
-        <w:t>Author(</w:t>
-      </w:r>
-      <w:r>
-        <w:rPr>
-          <w:u w:val="single"/>
-        </w:rPr>
-        <w:t>author_id</w:t>
-      </w:r>
-      <w:r>
-        <w:t xml:space="preserve">, </w:t>
-      </w:r>
-      <w:r>
-        <w:rPr>
-          <w:u w:val="single"/>
-        </w:rPr>
-        <w:t>ISBN</w:t>
-      </w:r>
-      <w:r>
-        <w:t>, name)</w:t>
-      </w:r>
-    </w:p>
-    <w:p>
-      <w:r>
-        <w:t>Publisher(</w:t>
-      </w:r>
-      <w:r>
-        <w:rPr>
-          <w:u w:val="single"/>
-        </w:rPr>
-        <w:t>publisher_id</w:t>
-      </w:r>
-      <w:r>
-        <w:t>, email, bank_account, address, phone_number)</w:t>
-      </w:r>
-    </w:p>
-    <w:p>
-      <w:r>
-        <w:t>Publish(</w:t>
-      </w:r>
-      <w:r>
-        <w:rPr>
-          <w:u w:val="single"/>
-        </w:rPr>
-        <w:t>publisher_id</w:t>
-      </w:r>
-      <w:r>
-        <w:t xml:space="preserve">, </w:t>
-      </w:r>
-      <w:r>
-        <w:rPr>
-          <w:u w:val="single"/>
-        </w:rPr>
-        <w:t>ISBN</w:t>
-      </w:r>
-      <w:r>
-        <w:t>)</w:t>
-      </w:r>
-    </w:p>
-    <w:p>
-      <w:r>
-        <w:t>Owner(</w:t>
-      </w:r>
-      <w:r>
-        <w:rPr>
-          <w:u w:val="single"/>
-        </w:rPr>
-        <w:t>owner_id</w:t>
-      </w:r>
-      <w:r>
-        <w:t>, name)</w:t>
-      </w:r>
-    </w:p>
-    <w:p>
-      <w:pPr>
-        <w:ind w:left="720" w:hanging="720"/>
-      </w:pPr>
-      <w:r>
-        <w:t>Collect(</w:t>
-      </w:r>
-      <w:r>
-        <w:rPr>
-          <w:u w:val="single"/>
-        </w:rPr>
-        <w:t>ISBN</w:t>
-      </w:r>
-      <w:r>
-        <w:t>, owner_id, unit_in_stock, unit_sold, revenue, publisher_split)</w:t>
-      </w:r>
-    </w:p>
-    <w:p>
-      <w:r>
-        <w:lastRenderedPageBreak/>
-        <w:t>Order(</w:t>
-      </w:r>
-      <w:r>
-        <w:rPr>
-          <w:u w:val="single"/>
-        </w:rPr>
-        <w:t>order_id</w:t>
-      </w:r>
-      <w:r>
-        <w:t>, billing_address, shipping_address, status, ordered_date, estimated_arrivate, location)</w:t>
-      </w:r>
-    </w:p>
-    <w:p>
-      <w:r>
-        <w:t>OrderBook(</w:t>
-      </w:r>
-      <w:r>
-        <w:rPr>
-          <w:u w:val="single"/>
-        </w:rPr>
-        <w:t>ISBN</w:t>
-      </w:r>
-      <w:r>
-        <w:t xml:space="preserve">, </w:t>
-      </w:r>
-      <w:r>
-        <w:rPr>
-          <w:u w:val="single"/>
-        </w:rPr>
-        <w:t>order_id</w:t>
-      </w:r>
-      <w:r>
-        <w:t>)</w:t>
-      </w:r>
-    </w:p>
-    <w:p>
-      <w:r>
-        <w:t>Customer(</w:t>
-      </w:r>
-      <w:r>
-        <w:rPr>
-          <w:u w:val="single"/>
-        </w:rPr>
-        <w:t>customer_id</w:t>
-      </w:r>
-      <w:r>
-        <w:t>, name, billing_address, shipping_address)</w:t>
-      </w:r>
-    </w:p>
-    <w:p>
-      <w:r>
-        <w:t>CustomerOrder(</w:t>
-      </w:r>
-      <w:r>
-        <w:rPr>
-          <w:u w:val="single"/>
-        </w:rPr>
-        <w:t>order_id</w:t>
-      </w:r>
-      <w:r>
-        <w:t>, customer_id)</w:t>
-      </w:r>
-    </w:p>
-    <w:p/>
-    <w:p/>
+      </w:pPr>
+    </w:p>
     <w:p>
       <w:pPr>
         <w:rPr>
@@ -365,11 +230,202 @@
           <w:bCs/>
         </w:rPr>
       </w:pPr>
-      <w:r>
+    </w:p>
+    <w:p>
+      <w:pPr>
         <w:rPr>
           <w:b/>
           <w:bCs/>
         </w:rPr>
+      </w:pPr>
+    </w:p>
+    <w:p>
+      <w:pPr>
+        <w:rPr>
+          <w:b/>
+          <w:bCs/>
+        </w:rPr>
+      </w:pPr>
+      <w:r>
+        <w:rPr>
+          <w:b/>
+          <w:bCs/>
+        </w:rPr>
+        <w:t>Relational Schema</w:t>
+      </w:r>
+    </w:p>
+    <w:p>
+      <w:r>
+        <w:t>Book(</w:t>
+      </w:r>
+      <w:r>
+        <w:rPr>
+          <w:u w:val="single"/>
+        </w:rPr>
+        <w:t>ISBN</w:t>
+      </w:r>
+      <w:r>
+        <w:t xml:space="preserve">, </w:t>
+      </w:r>
+      <w:r>
+        <w:t xml:space="preserve">publisher_id, </w:t>
+      </w:r>
+      <w:r>
+        <w:t>name, genre, description, num_of_pages, price)</w:t>
+      </w:r>
+    </w:p>
+    <w:p>
+      <w:r>
+        <w:t>Author(</w:t>
+      </w:r>
+      <w:r>
+        <w:rPr>
+          <w:u w:val="single"/>
+        </w:rPr>
+        <w:t>ISBN</w:t>
+      </w:r>
+      <w:r>
+        <w:t xml:space="preserve">, </w:t>
+      </w:r>
+      <w:r>
+        <w:rPr>
+          <w:u w:val="single"/>
+        </w:rPr>
+        <w:t>name</w:t>
+      </w:r>
+      <w:r>
+        <w:t>)</w:t>
+      </w:r>
+    </w:p>
+    <w:p>
+      <w:r>
+        <w:t>Publisher(</w:t>
+      </w:r>
+      <w:r>
+        <w:rPr>
+          <w:u w:val="single"/>
+        </w:rPr>
+        <w:t>publisher_id</w:t>
+      </w:r>
+      <w:r>
+        <w:t xml:space="preserve">, email, bank_account, </w:t>
+      </w:r>
+      <w:r>
+        <w:t xml:space="preserve">balance, </w:t>
+      </w:r>
+      <w:r>
+        <w:t>address, phone_number)</w:t>
+      </w:r>
+    </w:p>
+    <w:p>
+      <w:r>
+        <w:t>Owner(</w:t>
+      </w:r>
+      <w:r>
+        <w:rPr>
+          <w:u w:val="single"/>
+        </w:rPr>
+        <w:t>owner_id</w:t>
+      </w:r>
+      <w:r>
+        <w:t>, name)</w:t>
+      </w:r>
+    </w:p>
+    <w:p>
+      <w:pPr>
+        <w:ind w:left="720" w:hanging="720"/>
+      </w:pPr>
+      <w:r>
+        <w:t>Collect(</w:t>
+      </w:r>
+      <w:r>
+        <w:rPr>
+          <w:u w:val="single"/>
+        </w:rPr>
+        <w:t>ISBN</w:t>
+      </w:r>
+      <w:r>
+        <w:t>, owner_id, unit_in_stock, unit_sold, revenue, publisher_split)</w:t>
+      </w:r>
+    </w:p>
+    <w:p>
+      <w:r>
+        <w:t>Order(</w:t>
+      </w:r>
+      <w:r>
+        <w:rPr>
+          <w:u w:val="single"/>
+        </w:rPr>
+        <w:t>order_id</w:t>
+      </w:r>
+      <w:r>
+        <w:t>, billing_address, shipping_address, status, ordered_date, estimated_arrivate, location)</w:t>
+      </w:r>
+    </w:p>
+    <w:p>
+      <w:r>
+        <w:t>Customer(</w:t>
+      </w:r>
+      <w:r>
+        <w:rPr>
+          <w:u w:val="single"/>
+        </w:rPr>
+        <w:t>customer_id</w:t>
+      </w:r>
+      <w:r>
+        <w:t>, name, billing_address, shipping_address)</w:t>
+      </w:r>
+    </w:p>
+    <w:p>
+      <w:r>
+        <w:t>CustomerOrder(</w:t>
+      </w:r>
+      <w:r>
+        <w:rPr>
+          <w:u w:val="single"/>
+        </w:rPr>
+        <w:t>order_id</w:t>
+      </w:r>
+      <w:r>
+        <w:t>, customer_id)</w:t>
+      </w:r>
+    </w:p>
+    <w:p>
+      <w:r>
+        <w:t>OrderBook(</w:t>
+      </w:r>
+      <w:r>
+        <w:rPr>
+          <w:u w:val="single"/>
+        </w:rPr>
+        <w:t>ISBN</w:t>
+      </w:r>
+      <w:r>
+        <w:t xml:space="preserve">, </w:t>
+      </w:r>
+      <w:r>
+        <w:rPr>
+          <w:u w:val="single"/>
+        </w:rPr>
+        <w:t>order_id</w:t>
+      </w:r>
+      <w:r>
+        <w:t>, unit_ordered)</w:t>
+      </w:r>
+    </w:p>
+    <w:p/>
+    <w:p>
+      <w:pPr>
+        <w:rPr>
+          <w:b/>
+          <w:bCs/>
+        </w:rPr>
+      </w:pPr>
+      <w:r>
+        <w:rPr>
+          <w:b/>
+          <w:bCs/>
+        </w:rPr>
         <w:t>Normalization</w:t>
       </w:r>
     </w:p>
@@ -395,7 +451,13 @@
         <w:t>ISBN</w:t>
       </w:r>
       <w:r>
-        <w:t>, name, genre, description, num_of_pages, price)</w:t>
+        <w:t xml:space="preserve">, </w:t>
+      </w:r>
+      <w:r>
+        <w:t xml:space="preserve">publisher_id, </w:t>
+      </w:r>
+      <w:r>
+        <w:t>name, genre, description, num_of_pages, price)</w:t>
       </w:r>
     </w:p>
     <w:p>
@@ -407,7 +469,13 @@
         <w:sym w:font="Wingdings" w:char="F0E0"/>
       </w:r>
       <w:r>
-        <w:t xml:space="preserve"> name, genre, description, num_of_pages, price</w:t>
+        <w:t xml:space="preserve"> name,</w:t>
+      </w:r>
+      <w:r>
+        <w:t xml:space="preserve"> publisher_id, </w:t>
+      </w:r>
+      <w:r>
+        <w:t>genre, description, num_of_pages, price</w:t>
       </w:r>
     </w:p>
     <w:p/>
@@ -419,7 +487,7 @@
         <w:rPr>
           <w:u w:val="single"/>
         </w:rPr>
-        <w:t>author_id</w:t>
+        <w:t>ISBN</w:t>
       </w:r>
       <w:r>
         <w:t xml:space="preserve">, </w:t>
@@ -428,22 +496,24 @@
         <w:rPr>
           <w:u w:val="single"/>
         </w:rPr>
-        <w:t>ISBN</w:t>
-      </w:r>
-      <w:r>
-        <w:t>, name)</w:t>
+        <w:t>name</w:t>
+      </w:r>
+      <w:r>
+        <w:t>)</w:t>
       </w:r>
     </w:p>
     <w:p>
       <w:r>
         <w:tab/>
-        <w:t xml:space="preserve">author_id, ISBN </w:t>
+      </w:r>
+      <w:r>
+        <w:t xml:space="preserve">ISBN, name </w:t>
       </w:r>
       <w:r>
         <w:sym w:font="Wingdings" w:char="F0E0"/>
       </w:r>
       <w:r>
-        <w:t xml:space="preserve"> name</w:t>
+        <w:t xml:space="preserve"> ISBN, name</w:t>
       </w:r>
     </w:p>
     <w:p/>
@@ -458,7 +528,13 @@
         <w:t>publisher_id</w:t>
       </w:r>
       <w:r>
-        <w:t>, email, bank_account, address, phone_number)</w:t>
+        <w:t xml:space="preserve">, email, bank_account, </w:t>
+      </w:r>
+      <w:r>
+        <w:t xml:space="preserve">balance, </w:t>
+      </w:r>
+      <w:r>
+        <w:t>address, phone_number)</w:t>
       </w:r>
     </w:p>
     <w:p>
@@ -475,55 +551,34 @@
         <w:sym w:font="Wingdings" w:char="F0E0"/>
       </w:r>
       <w:r>
-        <w:t xml:space="preserve"> </w:t>
-      </w:r>
-      <w:r>
-        <w:t>email, bank_account, address, email, phone_number</w:t>
+        <w:t xml:space="preserve"> email, bank_account, </w:t>
+      </w:r>
+      <w:r>
+        <w:t xml:space="preserve">balance, </w:t>
+      </w:r>
+      <w:r>
+        <w:t>address, email, phone_number</w:t>
       </w:r>
     </w:p>
     <w:p/>
     <w:p>
       <w:r>
-        <w:t>Publish(</w:t>
-      </w:r>
-      <w:r>
-        <w:rPr>
-          <w:u w:val="single"/>
-        </w:rPr>
-        <w:t>publisher_id</w:t>
-      </w:r>
-      <w:r>
-        <w:t xml:space="preserve">, </w:t>
-      </w:r>
-      <w:r>
-        <w:rPr>
-          <w:u w:val="single"/>
-        </w:rPr>
-        <w:t>ISBN</w:t>
+        <w:t>Owner(</w:t>
+      </w:r>
+      <w:r>
+        <w:rPr>
+          <w:u w:val="single"/>
+        </w:rPr>
+        <w:t>owner_id</w:t>
+      </w:r>
+      <w:r>
+        <w:t>, name</w:t>
+      </w:r>
+      <w:r>
+        <w:t>, balance</w:t>
       </w:r>
       <w:r>
         <w:t>)</w:t>
-      </w:r>
-    </w:p>
-    <w:p>
-      <w:r>
-        <w:tab/>
-        <w:t>Self-explainatory</w:t>
-      </w:r>
-    </w:p>
-    <w:p/>
-    <w:p>
-      <w:r>
-        <w:t>Owner(</w:t>
-      </w:r>
-      <w:r>
-        <w:rPr>
-          <w:u w:val="single"/>
-        </w:rPr>
-        <w:t>owner_id</w:t>
-      </w:r>
-      <w:r>
-        <w:t>, name)</w:t>
       </w:r>
     </w:p>
     <w:p>
@@ -537,6 +592,9 @@
       <w:r>
         <w:t xml:space="preserve"> name</w:t>
       </w:r>
+      <w:r>
+        <w:t>, balance</w:t>
+      </w:r>
     </w:p>
     <w:p/>
     <w:p>
@@ -712,40 +770,67 @@
     <w:p/>
     <w:p>
       <w:r>
+        <w:t>OrderBook(</w:t>
+      </w:r>
+      <w:r>
+        <w:rPr>
+          <w:u w:val="single"/>
+        </w:rPr>
+        <w:t>ISBN</w:t>
+      </w:r>
+      <w:r>
+        <w:t xml:space="preserve">, </w:t>
+      </w:r>
+      <w:r>
+        <w:rPr>
+          <w:u w:val="single"/>
+        </w:rPr>
+        <w:t>order_id</w:t>
+      </w:r>
+      <w:r>
+        <w:t>, unit_ordered)</w:t>
+      </w:r>
+    </w:p>
+    <w:p>
+      <w:r>
+        <w:tab/>
+        <w:t xml:space="preserve">ISBN, order_id </w:t>
+      </w:r>
+      <w:r>
+        <w:sym w:font="Wingdings" w:char="F0E0"/>
+      </w:r>
+      <w:r>
+        <w:t xml:space="preserve"> unit_ordered</w:t>
+      </w:r>
+    </w:p>
+    <w:p>
+      <w:r>
         <w:t>All relations are already in BCNF because their functional dependency is also the superkey</w:t>
       </w:r>
     </w:p>
-    <w:p/>
-    <w:p/>
-    <w:p/>
-    <w:p/>
-    <w:p/>
-    <w:p>
-      <w:pPr>
+    <w:p>
+      <w:r>
         <w:rPr>
           <w:b/>
           <w:bCs/>
         </w:rPr>
-      </w:pPr>
-      <w:r>
-        <w:rPr>
-          <w:b/>
-          <w:bCs/>
-        </w:rPr>
         <w:lastRenderedPageBreak/>
         <w:t>Schema Diagram</w:t>
       </w:r>
     </w:p>
     <w:p>
+      <w:pPr>
+        <w:jc w:val="center"/>
+      </w:pPr>
       <w:r>
         <w:rPr>
           <w:noProof/>
         </w:rPr>
         <w:drawing>
-          <wp:inline distT="0" distB="0" distL="0" distR="0" wp14:anchorId="7ED6BBDC" wp14:editId="4A8F22F8">
-            <wp:extent cx="5943600" cy="5802630"/>
-            <wp:effectExtent l="0" t="0" r="0" b="1270"/>
-            <wp:docPr id="3" name="Picture 3" descr="Diagram&#10;&#10;Description automatically generated"/>
+          <wp:inline distT="0" distB="0" distL="0" distR="0" wp14:anchorId="2928B0E3" wp14:editId="5DDFA6D4">
+            <wp:extent cx="5900615" cy="5855109"/>
+            <wp:effectExtent l="0" t="0" r="5080" b="0"/>
+            <wp:docPr id="12" name="Picture 12" descr="Graphical user interface, diagram, application&#10;&#10;Description automatically generated"/>
             <wp:cNvGraphicFramePr>
               <a:graphicFrameLocks xmlns:a="http://schemas.openxmlformats.org/drawingml/2006/main" noChangeAspect="1"/>
             </wp:cNvGraphicFramePr>
@@ -753,7 +838,7 @@
               <a:graphicData uri="http://schemas.openxmlformats.org/drawingml/2006/picture">
                 <pic:pic xmlns:pic="http://schemas.openxmlformats.org/drawingml/2006/picture">
                   <pic:nvPicPr>
-                    <pic:cNvPr id="3" name="Picture 3" descr="Diagram&#10;&#10;Description automatically generated"/>
+                    <pic:cNvPr id="12" name="Picture 12" descr="Graphical user interface, diagram, application&#10;&#10;Description automatically generated"/>
                     <pic:cNvPicPr/>
                   </pic:nvPicPr>
                   <pic:blipFill>
@@ -771,7 +856,7 @@
                   <pic:spPr>
                     <a:xfrm>
                       <a:off x="0" y="0"/>
-                      <a:ext cx="5943600" cy="5802630"/>
+                      <a:ext cx="5922132" cy="5876460"/>
                     </a:xfrm>
                     <a:prstGeom prst="rect">
                       <a:avLst/>
@@ -784,7 +869,21 @@
         </w:drawing>
       </w:r>
     </w:p>
-    <w:p/>
+    <w:p>
+      <w:pPr>
+        <w:jc w:val="center"/>
+      </w:pPr>
+    </w:p>
+    <w:p>
+      <w:pPr>
+        <w:jc w:val="center"/>
+      </w:pPr>
+    </w:p>
+    <w:p>
+      <w:pPr>
+        <w:jc w:val="center"/>
+      </w:pPr>
+    </w:p>
     <w:sectPr>
       <w:pgSz w:w="12240" w:h="15840"/>
       <w:pgMar w:top="1440" w:right="1440" w:bottom="1440" w:left="1440" w:header="708" w:footer="708" w:gutter="0"/>

</xml_diff>

<commit_message>
Add customer checkout functionality
</commit_message>
<xml_diff>
--- a/Look Inna Store Report.docx
+++ b/Look Inna Store Report.docx
@@ -39,6 +39,11 @@
           <w:bCs/>
         </w:rPr>
         <w:t>Assumptions:</w:t>
+      </w:r>
+    </w:p>
+    <w:p>
+      <w:r>
+        <w:t>Cardinality:</w:t>
       </w:r>
     </w:p>
     <w:p>
@@ -119,6 +124,12 @@
         <w:t>An order can be placed by exactly 1 customer, a customer can place 0 to many order</w:t>
       </w:r>
     </w:p>
+    <w:p/>
+    <w:p>
+      <w:r>
+        <w:t>Other:</w:t>
+      </w:r>
+    </w:p>
     <w:p>
       <w:pPr>
         <w:pStyle w:val="ListParagraph"/>
@@ -128,7 +139,43 @@
         </w:numPr>
       </w:pPr>
       <w:r>
-        <w:t>Different authors have distinct name (to avoid the use of author_id)</w:t>
+        <w:t xml:space="preserve">Different authors have </w:t>
+      </w:r>
+      <w:r>
+        <w:t>different</w:t>
+      </w:r>
+      <w:r>
+        <w:t xml:space="preserve"> name (to avoid the use of author_id)</w:t>
+      </w:r>
+    </w:p>
+    <w:p>
+      <w:pPr>
+        <w:pStyle w:val="ListParagraph"/>
+        <w:numPr>
+          <w:ilvl w:val="0"/>
+          <w:numId w:val="1"/>
+        </w:numPr>
+      </w:pPr>
+      <w:r>
+        <w:t>Different publishes have different name</w:t>
+      </w:r>
+      <w:r>
+        <w:t xml:space="preserve"> (to avoid the use of publisher_id)</w:t>
+      </w:r>
+    </w:p>
+    <w:p>
+      <w:pPr>
+        <w:pStyle w:val="ListParagraph"/>
+        <w:numPr>
+          <w:ilvl w:val="0"/>
+          <w:numId w:val="1"/>
+        </w:numPr>
+      </w:pPr>
+      <w:r>
+        <w:t xml:space="preserve">Different customer has different name (to avoid the use of </w:t>
+      </w:r>
+      <w:r>
+        <w:t>customer_id)</w:t>
       </w:r>
     </w:p>
     <w:p>
@@ -160,10 +207,10 @@
           <w:noProof/>
         </w:rPr>
         <w:drawing>
-          <wp:inline distT="0" distB="0" distL="0" distR="0" wp14:anchorId="0B6935B8" wp14:editId="66C64056">
-            <wp:extent cx="6425209" cy="4691641"/>
-            <wp:effectExtent l="0" t="0" r="1270" b="0"/>
-            <wp:docPr id="11" name="Picture 11" descr="Diagram&#10;&#10;Description automatically generated"/>
+          <wp:inline distT="0" distB="0" distL="0" distR="0" wp14:anchorId="4A5039C1" wp14:editId="1C8A59F8">
+            <wp:extent cx="6416842" cy="4572000"/>
+            <wp:effectExtent l="0" t="0" r="0" b="0"/>
+            <wp:docPr id="16" name="Picture 16" descr="Diagram&#10;&#10;Description automatically generated"/>
             <wp:cNvGraphicFramePr>
               <a:graphicFrameLocks xmlns:a="http://schemas.openxmlformats.org/drawingml/2006/main" noChangeAspect="1"/>
             </wp:cNvGraphicFramePr>
@@ -171,7 +218,7 @@
               <a:graphicData uri="http://schemas.openxmlformats.org/drawingml/2006/picture">
                 <pic:pic xmlns:pic="http://schemas.openxmlformats.org/drawingml/2006/picture">
                   <pic:nvPicPr>
-                    <pic:cNvPr id="11" name="Picture 11" descr="Diagram&#10;&#10;Description automatically generated"/>
+                    <pic:cNvPr id="16" name="Picture 16" descr="Diagram&#10;&#10;Description automatically generated"/>
                     <pic:cNvPicPr/>
                   </pic:nvPicPr>
                   <pic:blipFill>
@@ -189,7 +236,7 @@
                   <pic:spPr>
                     <a:xfrm>
                       <a:off x="0" y="0"/>
-                      <a:ext cx="6466569" cy="4721842"/>
+                      <a:ext cx="6453738" cy="4598288"/>
                     </a:xfrm>
                     <a:prstGeom prst="rect">
                       <a:avLst/>
@@ -203,18 +250,205 @@
       </w:r>
     </w:p>
     <w:p>
-      <w:pPr>
-        <w:jc w:val="center"/>
-      </w:pPr>
-    </w:p>
-    <w:p>
-      <w:pPr>
+      <w:r>
         <w:rPr>
           <w:b/>
           <w:bCs/>
         </w:rPr>
-      </w:pPr>
-    </w:p>
+        <w:lastRenderedPageBreak/>
+        <w:t>Relational Schema</w:t>
+      </w:r>
+    </w:p>
+    <w:p>
+      <w:r>
+        <w:t>Book(</w:t>
+      </w:r>
+      <w:r>
+        <w:rPr>
+          <w:u w:val="single"/>
+        </w:rPr>
+        <w:t>ISBN</w:t>
+      </w:r>
+      <w:r>
+        <w:t xml:space="preserve">, </w:t>
+      </w:r>
+      <w:r>
+        <w:t>publisher_</w:t>
+      </w:r>
+      <w:r>
+        <w:t>name</w:t>
+      </w:r>
+      <w:r>
+        <w:t xml:space="preserve">, </w:t>
+      </w:r>
+      <w:r>
+        <w:t>book_</w:t>
+      </w:r>
+      <w:r>
+        <w:t>name, genre, description, num_of_pages, price)</w:t>
+      </w:r>
+    </w:p>
+    <w:p>
+      <w:r>
+        <w:t>Author(</w:t>
+      </w:r>
+      <w:r>
+        <w:rPr>
+          <w:u w:val="single"/>
+        </w:rPr>
+        <w:t>ISBN</w:t>
+      </w:r>
+      <w:r>
+        <w:t xml:space="preserve">, </w:t>
+      </w:r>
+      <w:r>
+        <w:rPr>
+          <w:u w:val="single"/>
+        </w:rPr>
+        <w:t>name</w:t>
+      </w:r>
+      <w:r>
+        <w:t>)</w:t>
+      </w:r>
+    </w:p>
+    <w:p>
+      <w:r>
+        <w:t>Publisher(</w:t>
+      </w:r>
+      <w:r>
+        <w:rPr>
+          <w:u w:val="single"/>
+        </w:rPr>
+        <w:t>name</w:t>
+      </w:r>
+      <w:r>
+        <w:t xml:space="preserve">, </w:t>
+      </w:r>
+      <w:r>
+        <w:t xml:space="preserve">email, bank_account, </w:t>
+      </w:r>
+      <w:r>
+        <w:t xml:space="preserve">balance, </w:t>
+      </w:r>
+      <w:r>
+        <w:t>address, phone_number)</w:t>
+      </w:r>
+    </w:p>
+    <w:p>
+      <w:r>
+        <w:t>Owner(</w:t>
+      </w:r>
+      <w:r>
+        <w:rPr>
+          <w:u w:val="single"/>
+        </w:rPr>
+        <w:t>name</w:t>
+      </w:r>
+      <w:r>
+        <w:t xml:space="preserve">, </w:t>
+      </w:r>
+      <w:r>
+        <w:t>bank_account, address, email, phone_number</w:t>
+      </w:r>
+      <w:r>
+        <w:t>)</w:t>
+      </w:r>
+    </w:p>
+    <w:p>
+      <w:pPr>
+        <w:ind w:left="720" w:hanging="720"/>
+      </w:pPr>
+      <w:r>
+        <w:t>Collect(</w:t>
+      </w:r>
+      <w:r>
+        <w:rPr>
+          <w:u w:val="single"/>
+        </w:rPr>
+        <w:t>ISBN</w:t>
+      </w:r>
+      <w:r>
+        <w:t xml:space="preserve">, </w:t>
+      </w:r>
+      <w:r>
+        <w:t>owner_name</w:t>
+      </w:r>
+      <w:r>
+        <w:t>, unit_in_stock, unit_sold, revenue, publisher_split)</w:t>
+      </w:r>
+    </w:p>
+    <w:p>
+      <w:r>
+        <w:t>Order(</w:t>
+      </w:r>
+      <w:r>
+        <w:rPr>
+          <w:u w:val="single"/>
+        </w:rPr>
+        <w:t>order_id</w:t>
+      </w:r>
+      <w:r>
+        <w:t>, billing_address, shipping_address, status, ordered_date, estimated_arrivate, location)</w:t>
+      </w:r>
+    </w:p>
+    <w:p>
+      <w:r>
+        <w:t>Customer(</w:t>
+      </w:r>
+      <w:r>
+        <w:rPr>
+          <w:u w:val="single"/>
+        </w:rPr>
+        <w:t>name</w:t>
+      </w:r>
+      <w:r>
+        <w:t>, billing_address, shipping_address)</w:t>
+      </w:r>
+    </w:p>
+    <w:p>
+      <w:r>
+        <w:t>CustomerOrder(</w:t>
+      </w:r>
+      <w:r>
+        <w:rPr>
+          <w:u w:val="single"/>
+        </w:rPr>
+        <w:t>order_id</w:t>
+      </w:r>
+      <w:r>
+        <w:t>, customer_</w:t>
+      </w:r>
+      <w:r>
+        <w:t>name</w:t>
+      </w:r>
+      <w:r>
+        <w:t>)</w:t>
+      </w:r>
+    </w:p>
+    <w:p>
+      <w:r>
+        <w:t>OrderBook(</w:t>
+      </w:r>
+      <w:r>
+        <w:rPr>
+          <w:u w:val="single"/>
+        </w:rPr>
+        <w:t>ISBN</w:t>
+      </w:r>
+      <w:r>
+        <w:t xml:space="preserve">, </w:t>
+      </w:r>
+      <w:r>
+        <w:rPr>
+          <w:u w:val="single"/>
+        </w:rPr>
+        <w:t>order_id</w:t>
+      </w:r>
+      <w:r>
+        <w:t>, unit_ordered)</w:t>
+      </w:r>
+    </w:p>
+    <w:p/>
     <w:p>
       <w:pPr>
         <w:rPr>
@@ -222,598 +456,450 @@
           <w:bCs/>
         </w:rPr>
       </w:pPr>
-    </w:p>
-    <w:p>
-      <w:pPr>
+      <w:r>
         <w:rPr>
           <w:b/>
           <w:bCs/>
         </w:rPr>
-      </w:pPr>
-    </w:p>
-    <w:p>
-      <w:pPr>
+        <w:t>Normalization</w:t>
+      </w:r>
+    </w:p>
+    <w:p>
+      <w:r>
+        <w:rPr>
+          <w:lang w:val="vi-VN"/>
+        </w:rPr>
+        <w:t>Functional d</w:t>
+      </w:r>
+      <w:r>
+        <w:t>ependencies</w:t>
+      </w:r>
+    </w:p>
+    <w:p>
+      <w:r>
+        <w:t>Book(</w:t>
+      </w:r>
+      <w:r>
+        <w:rPr>
+          <w:u w:val="single"/>
+        </w:rPr>
+        <w:t>ISBN</w:t>
+      </w:r>
+      <w:r>
+        <w:t xml:space="preserve">, </w:t>
+      </w:r>
+      <w:r>
+        <w:t>publisher_</w:t>
+      </w:r>
+      <w:r>
+        <w:t>name</w:t>
+      </w:r>
+      <w:r>
+        <w:t xml:space="preserve">, </w:t>
+      </w:r>
+      <w:r>
+        <w:t>book_</w:t>
+      </w:r>
+      <w:r>
+        <w:t>name, genre, description, num_of_pages, price)</w:t>
+      </w:r>
+    </w:p>
+    <w:p>
+      <w:r>
+        <w:tab/>
+        <w:t xml:space="preserve">ISBN </w:t>
+      </w:r>
+      <w:r>
+        <w:sym w:font="Wingdings" w:char="F0E0"/>
+      </w:r>
+      <w:r>
+        <w:t xml:space="preserve"> name,</w:t>
+      </w:r>
+      <w:r>
+        <w:t xml:space="preserve"> publisher_</w:t>
+      </w:r>
+      <w:r>
+        <w:t>name, book_name</w:t>
+      </w:r>
+      <w:r>
+        <w:t xml:space="preserve">, </w:t>
+      </w:r>
+      <w:r>
+        <w:t>genre, description, num_of_pages, price</w:t>
+      </w:r>
+    </w:p>
+    <w:p/>
+    <w:p>
+      <w:r>
+        <w:t>Author(</w:t>
+      </w:r>
+      <w:r>
+        <w:rPr>
+          <w:u w:val="single"/>
+        </w:rPr>
+        <w:t>ISBN</w:t>
+      </w:r>
+      <w:r>
+        <w:t xml:space="preserve">, </w:t>
+      </w:r>
+      <w:r>
+        <w:rPr>
+          <w:u w:val="single"/>
+        </w:rPr>
+        <w:t>name</w:t>
+      </w:r>
+      <w:r>
+        <w:t>)</w:t>
+      </w:r>
+    </w:p>
+    <w:p>
+      <w:r>
+        <w:tab/>
+      </w:r>
+      <w:r>
+        <w:t xml:space="preserve">ISBN, name </w:t>
+      </w:r>
+      <w:r>
+        <w:sym w:font="Wingdings" w:char="F0E0"/>
+      </w:r>
+      <w:r>
+        <w:t xml:space="preserve"> ISBN, name</w:t>
+      </w:r>
+    </w:p>
+    <w:p/>
+    <w:p>
+      <w:r>
+        <w:t>Publisher(</w:t>
+      </w:r>
+      <w:r>
+        <w:rPr>
+          <w:u w:val="single"/>
+        </w:rPr>
+        <w:t>name</w:t>
+      </w:r>
+      <w:r>
+        <w:t xml:space="preserve">, </w:t>
+      </w:r>
+      <w:r>
+        <w:t xml:space="preserve">email, bank_account, </w:t>
+      </w:r>
+      <w:r>
+        <w:t xml:space="preserve">balance, </w:t>
+      </w:r>
+      <w:r>
+        <w:t>address, phone_number)</w:t>
+      </w:r>
+    </w:p>
+    <w:p>
+      <w:pPr>
+        <w:ind w:firstLine="720"/>
+      </w:pPr>
+      <w:r>
+        <w:t>name</w:t>
+      </w:r>
+      <w:r>
+        <w:t xml:space="preserve"> </w:t>
+      </w:r>
+      <w:r>
+        <w:sym w:font="Wingdings" w:char="F0E0"/>
+      </w:r>
+      <w:r>
+        <w:t xml:space="preserve"> email,</w:t>
+      </w:r>
+      <w:r>
+        <w:t xml:space="preserve"> </w:t>
+      </w:r>
+      <w:r>
+        <w:t xml:space="preserve">bank_account, </w:t>
+      </w:r>
+      <w:r>
+        <w:t xml:space="preserve">balance, </w:t>
+      </w:r>
+      <w:r>
+        <w:t>address, email, phone_number</w:t>
+      </w:r>
+    </w:p>
+    <w:p/>
+    <w:p>
+      <w:r>
+        <w:t>Owner(</w:t>
+      </w:r>
+      <w:r>
+        <w:rPr>
+          <w:u w:val="single"/>
+        </w:rPr>
+        <w:t>name</w:t>
+      </w:r>
+      <w:r>
+        <w:t xml:space="preserve">, </w:t>
+      </w:r>
+      <w:r>
+        <w:t>bank_account, address, email, phone_number</w:t>
+      </w:r>
+      <w:r>
+        <w:t>)</w:t>
+      </w:r>
+    </w:p>
+    <w:p>
+      <w:r>
+        <w:tab/>
+      </w:r>
+      <w:r>
+        <w:t xml:space="preserve">name </w:t>
+      </w:r>
+      <w:r>
+        <w:sym w:font="Wingdings" w:char="F0E0"/>
+      </w:r>
+      <w:r>
+        <w:t xml:space="preserve"> </w:t>
+      </w:r>
+      <w:r>
+        <w:t>bank_account, address, email, phone_number</w:t>
+      </w:r>
+    </w:p>
+    <w:p/>
+    <w:p>
+      <w:r>
+        <w:t>Collect(</w:t>
+      </w:r>
+      <w:r>
+        <w:rPr>
+          <w:u w:val="single"/>
+        </w:rPr>
+        <w:t>ISBN</w:t>
+      </w:r>
+      <w:r>
+        <w:t>, owner_</w:t>
+      </w:r>
+      <w:r>
+        <w:t>name</w:t>
+      </w:r>
+      <w:r>
+        <w:t>, unit_in_stock, unit_sold, revenue, publisher_split)</w:t>
+      </w:r>
+    </w:p>
+    <w:p>
+      <w:r>
+        <w:tab/>
+        <w:t xml:space="preserve">ISBN </w:t>
+      </w:r>
+      <w:r>
+        <w:sym w:font="Wingdings" w:char="F0E0"/>
+      </w:r>
+      <w:r>
+        <w:t xml:space="preserve"> </w:t>
+      </w:r>
+      <w:r>
+        <w:t>owner_</w:t>
+      </w:r>
+      <w:r>
+        <w:t>name</w:t>
+      </w:r>
+      <w:r>
+        <w:t>, unit_in_stock, unit_sold, revenue, publisher_split</w:t>
+      </w:r>
+    </w:p>
+    <w:p/>
+    <w:p>
+      <w:r>
+        <w:t>Order(</w:t>
+      </w:r>
+      <w:r>
+        <w:rPr>
+          <w:u w:val="single"/>
+        </w:rPr>
+        <w:t>order_</w:t>
+      </w:r>
+      <w:r>
+        <w:rPr>
+          <w:u w:val="single"/>
+        </w:rPr>
+        <w:t>id</w:t>
+      </w:r>
+      <w:r>
+        <w:t>, billing_address, shipping_address, status, ordered_date, estimated_arrivate, location)</w:t>
+      </w:r>
+    </w:p>
+    <w:p>
+      <w:pPr>
+        <w:ind w:left="720"/>
+        <w:rPr>
+          <w:lang w:val="vi-VN"/>
+        </w:rPr>
+      </w:pPr>
+      <w:r>
+        <w:t>order_id</w:t>
+      </w:r>
+      <w:r>
+        <w:rPr>
+          <w:lang w:val="vi-VN"/>
+        </w:rPr>
+        <w:t xml:space="preserve"> </w:t>
+      </w:r>
+      <w:r>
+        <w:rPr>
+          <w:lang w:val="vi-VN"/>
+        </w:rPr>
+        <w:sym w:font="Wingdings" w:char="F0E0"/>
+      </w:r>
+      <w:r>
+        <w:rPr>
+          <w:lang w:val="vi-VN"/>
+        </w:rPr>
+        <w:t xml:space="preserve"> </w:t>
+      </w:r>
+      <w:r>
+        <w:t>billing_address, shipping_address, status, ordered_date,</w:t>
+      </w:r>
+      <w:r>
+        <w:rPr>
+          <w:lang w:val="vi-VN"/>
+        </w:rPr>
+        <w:t xml:space="preserve"> </w:t>
+      </w:r>
+      <w:r>
+        <w:t>estimated_arrivate, location</w:t>
+      </w:r>
+    </w:p>
+    <w:p/>
+    <w:p>
+      <w:r>
+        <w:t>Customer(</w:t>
+      </w:r>
+      <w:r>
+        <w:rPr>
+          <w:u w:val="single"/>
+        </w:rPr>
+        <w:t>name</w:t>
+      </w:r>
+      <w:r>
+        <w:t>, billing_address, shipping_address)</w:t>
+      </w:r>
+    </w:p>
+    <w:p>
+      <w:pPr>
+        <w:ind w:firstLine="720"/>
+        <w:rPr>
+          <w:lang w:val="vi-VN"/>
+        </w:rPr>
+      </w:pPr>
+      <w:r>
+        <w:t xml:space="preserve">name </w:t>
+      </w:r>
+      <w:r>
+        <w:rPr>
+          <w:lang w:val="vi-VN"/>
+        </w:rPr>
+        <w:sym w:font="Wingdings" w:char="F0E0"/>
+      </w:r>
+      <w:r>
+        <w:rPr>
+          <w:lang w:val="vi-VN"/>
+        </w:rPr>
+        <w:t xml:space="preserve"> </w:t>
+      </w:r>
+      <w:r>
+        <w:t>billing_address, shipping_address</w:t>
+      </w:r>
+    </w:p>
+    <w:p>
+      <w:pPr>
+        <w:rPr>
+          <w:lang w:val="vi-VN"/>
+        </w:rPr>
+      </w:pPr>
+    </w:p>
+    <w:p>
+      <w:r>
+        <w:t>CustomerOrder(</w:t>
+      </w:r>
+      <w:r>
+        <w:rPr>
+          <w:u w:val="single"/>
+        </w:rPr>
+        <w:t>order_id</w:t>
+      </w:r>
+      <w:r>
+        <w:t xml:space="preserve">, </w:t>
+      </w:r>
+      <w:r>
+        <w:t>customer_</w:t>
+      </w:r>
+      <w:r>
+        <w:t>name</w:t>
+      </w:r>
+      <w:r>
+        <w:t>)</w:t>
+      </w:r>
+    </w:p>
+    <w:p>
+      <w:r>
+        <w:rPr>
+          <w:lang w:val="vi-VN"/>
+        </w:rPr>
+        <w:tab/>
+      </w:r>
+      <w:r>
+        <w:t xml:space="preserve">order_id </w:t>
+      </w:r>
+      <w:r>
+        <w:sym w:font="Wingdings" w:char="F0E0"/>
+      </w:r>
+      <w:r>
+        <w:t xml:space="preserve"> customer_</w:t>
+      </w:r>
+      <w:r>
+        <w:t>name</w:t>
+      </w:r>
+    </w:p>
+    <w:p/>
+    <w:p>
+      <w:r>
+        <w:t>OrderBook(</w:t>
+      </w:r>
+      <w:r>
+        <w:rPr>
+          <w:u w:val="single"/>
+        </w:rPr>
+        <w:t>ISBN</w:t>
+      </w:r>
+      <w:r>
+        <w:t xml:space="preserve">, </w:t>
+      </w:r>
+      <w:r>
+        <w:rPr>
+          <w:u w:val="single"/>
+        </w:rPr>
+        <w:t>order_id</w:t>
+      </w:r>
+      <w:r>
+        <w:t>, unit_ordered)</w:t>
+      </w:r>
+    </w:p>
+    <w:p>
+      <w:r>
+        <w:tab/>
+        <w:t xml:space="preserve">ISBN, order_id </w:t>
+      </w:r>
+      <w:r>
+        <w:sym w:font="Wingdings" w:char="F0E0"/>
+      </w:r>
+      <w:r>
+        <w:t xml:space="preserve"> unit_ordered</w:t>
+      </w:r>
+    </w:p>
+    <w:p/>
+    <w:p>
+      <w:r>
+        <w:t>All relations are already in BCNF because their functional dependency is also the superkey</w:t>
+      </w:r>
+    </w:p>
+    <w:p>
+      <w:r>
         <w:rPr>
           <w:b/>
           <w:bCs/>
         </w:rPr>
-      </w:pPr>
-    </w:p>
-    <w:p>
-      <w:pPr>
-        <w:rPr>
-          <w:b/>
-          <w:bCs/>
-        </w:rPr>
-      </w:pPr>
-      <w:r>
-        <w:rPr>
-          <w:b/>
-          <w:bCs/>
-        </w:rPr>
-        <w:t>Relational Schema</w:t>
-      </w:r>
-    </w:p>
-    <w:p>
-      <w:r>
-        <w:t>Book(</w:t>
-      </w:r>
-      <w:r>
-        <w:rPr>
-          <w:u w:val="single"/>
-        </w:rPr>
-        <w:t>ISBN</w:t>
-      </w:r>
-      <w:r>
-        <w:t xml:space="preserve">, </w:t>
-      </w:r>
-      <w:r>
-        <w:t xml:space="preserve">publisher_id, </w:t>
-      </w:r>
-      <w:r>
-        <w:t>name, genre, description, num_of_pages, price)</w:t>
-      </w:r>
-    </w:p>
-    <w:p>
-      <w:r>
-        <w:t>Author(</w:t>
-      </w:r>
-      <w:r>
-        <w:rPr>
-          <w:u w:val="single"/>
-        </w:rPr>
-        <w:t>ISBN</w:t>
-      </w:r>
-      <w:r>
-        <w:t xml:space="preserve">, </w:t>
-      </w:r>
-      <w:r>
-        <w:rPr>
-          <w:u w:val="single"/>
-        </w:rPr>
-        <w:t>name</w:t>
-      </w:r>
-      <w:r>
-        <w:t>)</w:t>
-      </w:r>
-    </w:p>
-    <w:p>
-      <w:r>
-        <w:t>Publisher(</w:t>
-      </w:r>
-      <w:r>
-        <w:rPr>
-          <w:u w:val="single"/>
-        </w:rPr>
-        <w:t>publisher_id</w:t>
-      </w:r>
-      <w:r>
-        <w:t xml:space="preserve">, email, bank_account, </w:t>
-      </w:r>
-      <w:r>
-        <w:t xml:space="preserve">balance, </w:t>
-      </w:r>
-      <w:r>
-        <w:t>address, phone_number)</w:t>
-      </w:r>
-    </w:p>
-    <w:p>
-      <w:r>
-        <w:t>Owner(</w:t>
-      </w:r>
-      <w:r>
-        <w:rPr>
-          <w:u w:val="single"/>
-        </w:rPr>
-        <w:t>owner_id</w:t>
-      </w:r>
-      <w:r>
-        <w:t>, name)</w:t>
-      </w:r>
-    </w:p>
-    <w:p>
-      <w:pPr>
-        <w:ind w:left="720" w:hanging="720"/>
-      </w:pPr>
-      <w:r>
-        <w:t>Collect(</w:t>
-      </w:r>
-      <w:r>
-        <w:rPr>
-          <w:u w:val="single"/>
-        </w:rPr>
-        <w:t>ISBN</w:t>
-      </w:r>
-      <w:r>
-        <w:t>, owner_id, unit_in_stock, unit_sold, revenue, publisher_split)</w:t>
-      </w:r>
-    </w:p>
-    <w:p>
-      <w:r>
-        <w:t>Order(</w:t>
-      </w:r>
-      <w:r>
-        <w:rPr>
-          <w:u w:val="single"/>
-        </w:rPr>
-        <w:t>order_id</w:t>
-      </w:r>
-      <w:r>
-        <w:t>, billing_address, shipping_address, status, ordered_date, estimated_arrivate, location)</w:t>
-      </w:r>
-    </w:p>
-    <w:p>
-      <w:r>
-        <w:t>Customer(</w:t>
-      </w:r>
-      <w:r>
-        <w:rPr>
-          <w:u w:val="single"/>
-        </w:rPr>
-        <w:t>customer_id</w:t>
-      </w:r>
-      <w:r>
-        <w:t>, name, billing_address, shipping_address)</w:t>
-      </w:r>
-    </w:p>
-    <w:p>
-      <w:r>
-        <w:t>CustomerOrder(</w:t>
-      </w:r>
-      <w:r>
-        <w:rPr>
-          <w:u w:val="single"/>
-        </w:rPr>
-        <w:t>order_id</w:t>
-      </w:r>
-      <w:r>
-        <w:t>, customer_id)</w:t>
-      </w:r>
-    </w:p>
-    <w:p>
-      <w:r>
-        <w:t>OrderBook(</w:t>
-      </w:r>
-      <w:r>
-        <w:rPr>
-          <w:u w:val="single"/>
-        </w:rPr>
-        <w:t>ISBN</w:t>
-      </w:r>
-      <w:r>
-        <w:t xml:space="preserve">, </w:t>
-      </w:r>
-      <w:r>
-        <w:rPr>
-          <w:u w:val="single"/>
-        </w:rPr>
-        <w:t>order_id</w:t>
-      </w:r>
-      <w:r>
-        <w:t>, unit_ordered)</w:t>
-      </w:r>
-    </w:p>
-    <w:p/>
-    <w:p>
-      <w:pPr>
-        <w:rPr>
-          <w:b/>
-          <w:bCs/>
-        </w:rPr>
-      </w:pPr>
-      <w:r>
-        <w:rPr>
-          <w:b/>
-          <w:bCs/>
-        </w:rPr>
-        <w:t>Normalization</w:t>
-      </w:r>
-    </w:p>
-    <w:p>
-      <w:r>
-        <w:rPr>
-          <w:lang w:val="vi-VN"/>
-        </w:rPr>
-        <w:t>Functional d</w:t>
-      </w:r>
-      <w:r>
-        <w:t>ependencies</w:t>
-      </w:r>
-    </w:p>
-    <w:p>
-      <w:r>
-        <w:t>Book(</w:t>
-      </w:r>
-      <w:r>
-        <w:rPr>
-          <w:u w:val="single"/>
-        </w:rPr>
-        <w:t>ISBN</w:t>
-      </w:r>
-      <w:r>
-        <w:t xml:space="preserve">, </w:t>
-      </w:r>
-      <w:r>
-        <w:t xml:space="preserve">publisher_id, </w:t>
-      </w:r>
-      <w:r>
-        <w:t>name, genre, description, num_of_pages, price)</w:t>
-      </w:r>
-    </w:p>
-    <w:p>
-      <w:r>
-        <w:tab/>
-        <w:t xml:space="preserve">ISBN </w:t>
-      </w:r>
-      <w:r>
-        <w:sym w:font="Wingdings" w:char="F0E0"/>
-      </w:r>
-      <w:r>
-        <w:t xml:space="preserve"> name,</w:t>
-      </w:r>
-      <w:r>
-        <w:t xml:space="preserve"> publisher_id, </w:t>
-      </w:r>
-      <w:r>
-        <w:t>genre, description, num_of_pages, price</w:t>
-      </w:r>
-    </w:p>
-    <w:p/>
-    <w:p>
-      <w:r>
-        <w:t>Author(</w:t>
-      </w:r>
-      <w:r>
-        <w:rPr>
-          <w:u w:val="single"/>
-        </w:rPr>
-        <w:t>ISBN</w:t>
-      </w:r>
-      <w:r>
-        <w:t xml:space="preserve">, </w:t>
-      </w:r>
-      <w:r>
-        <w:rPr>
-          <w:u w:val="single"/>
-        </w:rPr>
-        <w:t>name</w:t>
-      </w:r>
-      <w:r>
-        <w:t>)</w:t>
-      </w:r>
-    </w:p>
-    <w:p>
-      <w:r>
-        <w:tab/>
-      </w:r>
-      <w:r>
-        <w:t xml:space="preserve">ISBN, name </w:t>
-      </w:r>
-      <w:r>
-        <w:sym w:font="Wingdings" w:char="F0E0"/>
-      </w:r>
-      <w:r>
-        <w:t xml:space="preserve"> ISBN, name</w:t>
-      </w:r>
-    </w:p>
-    <w:p/>
-    <w:p>
-      <w:r>
-        <w:t>Publisher(</w:t>
-      </w:r>
-      <w:r>
-        <w:rPr>
-          <w:u w:val="single"/>
-        </w:rPr>
-        <w:t>publisher_id</w:t>
-      </w:r>
-      <w:r>
-        <w:t xml:space="preserve">, email, bank_account, </w:t>
-      </w:r>
-      <w:r>
-        <w:t xml:space="preserve">balance, </w:t>
-      </w:r>
-      <w:r>
-        <w:t>address, phone_number)</w:t>
-      </w:r>
-    </w:p>
-    <w:p>
-      <w:pPr>
-        <w:ind w:firstLine="720"/>
-      </w:pPr>
-      <w:r>
-        <w:t>publisher_id</w:t>
-      </w:r>
-      <w:r>
-        <w:t xml:space="preserve"> </w:t>
-      </w:r>
-      <w:r>
-        <w:sym w:font="Wingdings" w:char="F0E0"/>
-      </w:r>
-      <w:r>
-        <w:t xml:space="preserve"> email, bank_account, </w:t>
-      </w:r>
-      <w:r>
-        <w:t xml:space="preserve">balance, </w:t>
-      </w:r>
-      <w:r>
-        <w:t>address, email, phone_number</w:t>
-      </w:r>
-    </w:p>
-    <w:p/>
-    <w:p>
-      <w:r>
-        <w:t>Owner(</w:t>
-      </w:r>
-      <w:r>
-        <w:rPr>
-          <w:u w:val="single"/>
-        </w:rPr>
-        <w:t>owner_id</w:t>
-      </w:r>
-      <w:r>
-        <w:t>, name</w:t>
-      </w:r>
-      <w:r>
-        <w:t>, balance</w:t>
-      </w:r>
-      <w:r>
-        <w:t>)</w:t>
-      </w:r>
-    </w:p>
-    <w:p>
-      <w:r>
-        <w:tab/>
-        <w:t xml:space="preserve">owner_id </w:t>
-      </w:r>
-      <w:r>
-        <w:sym w:font="Wingdings" w:char="F0E0"/>
-      </w:r>
-      <w:r>
-        <w:t xml:space="preserve"> name</w:t>
-      </w:r>
-      <w:r>
-        <w:t>, balance</w:t>
-      </w:r>
-    </w:p>
-    <w:p/>
-    <w:p>
-      <w:r>
-        <w:t>Collect(</w:t>
-      </w:r>
-      <w:r>
-        <w:rPr>
-          <w:u w:val="single"/>
-        </w:rPr>
-        <w:t>ISBN</w:t>
-      </w:r>
-      <w:r>
-        <w:t>, owner_id, unit_in_stock, unit_sold, revenue, publisher_split)</w:t>
-      </w:r>
-    </w:p>
-    <w:p>
-      <w:r>
-        <w:tab/>
-        <w:t xml:space="preserve">ISBN </w:t>
-      </w:r>
-      <w:r>
-        <w:sym w:font="Wingdings" w:char="F0E0"/>
-      </w:r>
-      <w:r>
-        <w:t xml:space="preserve"> </w:t>
-      </w:r>
-      <w:r>
-        <w:t>owner_id, unit_in_stock, unit_sold, revenue, publisher_split</w:t>
-      </w:r>
-    </w:p>
-    <w:p/>
-    <w:p>
-      <w:r>
-        <w:t>Order(</w:t>
-      </w:r>
-      <w:r>
-        <w:rPr>
-          <w:u w:val="single"/>
-        </w:rPr>
-        <w:t>order_id</w:t>
-      </w:r>
-      <w:r>
-        <w:t>, billing_address, shipping_address, status, ordered_date, estimated_arrivate, location)</w:t>
-      </w:r>
-    </w:p>
-    <w:p>
-      <w:pPr>
-        <w:ind w:left="720"/>
-        <w:rPr>
-          <w:lang w:val="vi-VN"/>
-        </w:rPr>
-      </w:pPr>
-      <w:r>
-        <w:t>order_id</w:t>
-      </w:r>
-      <w:r>
-        <w:rPr>
-          <w:lang w:val="vi-VN"/>
-        </w:rPr>
-        <w:t xml:space="preserve"> </w:t>
-      </w:r>
-      <w:r>
-        <w:rPr>
-          <w:lang w:val="vi-VN"/>
-        </w:rPr>
-        <w:sym w:font="Wingdings" w:char="F0E0"/>
-      </w:r>
-      <w:r>
-        <w:rPr>
-          <w:lang w:val="vi-VN"/>
-        </w:rPr>
-        <w:t xml:space="preserve"> </w:t>
-      </w:r>
-      <w:r>
-        <w:t>billing_address, shipping_address, status, ordered_date,</w:t>
-      </w:r>
-      <w:r>
-        <w:rPr>
-          <w:lang w:val="vi-VN"/>
-        </w:rPr>
-        <w:t xml:space="preserve"> </w:t>
-      </w:r>
-      <w:r>
-        <w:t>estimated_arrivate, location</w:t>
-      </w:r>
-    </w:p>
-    <w:p/>
-    <w:p>
-      <w:r>
-        <w:t>Customer(</w:t>
-      </w:r>
-      <w:r>
-        <w:rPr>
-          <w:u w:val="single"/>
-        </w:rPr>
-        <w:t>customer_id</w:t>
-      </w:r>
-      <w:r>
-        <w:t>, name, billing_address, shipping_address)</w:t>
-      </w:r>
-    </w:p>
-    <w:p>
-      <w:pPr>
-        <w:ind w:firstLine="720"/>
-        <w:rPr>
-          <w:lang w:val="vi-VN"/>
-        </w:rPr>
-      </w:pPr>
-      <w:r>
-        <w:t>customer_id</w:t>
-      </w:r>
-      <w:r>
-        <w:rPr>
-          <w:lang w:val="vi-VN"/>
-        </w:rPr>
-        <w:t xml:space="preserve"> </w:t>
-      </w:r>
-      <w:r>
-        <w:rPr>
-          <w:lang w:val="vi-VN"/>
-        </w:rPr>
-        <w:sym w:font="Wingdings" w:char="F0E0"/>
-      </w:r>
-      <w:r>
-        <w:rPr>
-          <w:lang w:val="vi-VN"/>
-        </w:rPr>
-        <w:t xml:space="preserve"> </w:t>
-      </w:r>
-      <w:r>
-        <w:t>name, billing_address, shipping_address</w:t>
-      </w:r>
-    </w:p>
-    <w:p>
-      <w:pPr>
-        <w:rPr>
-          <w:lang w:val="vi-VN"/>
-        </w:rPr>
-      </w:pPr>
-    </w:p>
-    <w:p>
-      <w:r>
-        <w:t>CustomerOrder(</w:t>
-      </w:r>
-      <w:r>
-        <w:rPr>
-          <w:u w:val="single"/>
-        </w:rPr>
-        <w:t>order_id</w:t>
-      </w:r>
-      <w:r>
-        <w:t>, customer_id)</w:t>
-      </w:r>
-    </w:p>
-    <w:p>
-      <w:r>
-        <w:rPr>
-          <w:lang w:val="vi-VN"/>
-        </w:rPr>
-        <w:tab/>
-      </w:r>
-      <w:r>
-        <w:t xml:space="preserve">order_id </w:t>
-      </w:r>
-      <w:r>
-        <w:sym w:font="Wingdings" w:char="F0E0"/>
-      </w:r>
-      <w:r>
-        <w:t xml:space="preserve"> customer_id</w:t>
-      </w:r>
-    </w:p>
-    <w:p/>
-    <w:p>
-      <w:r>
-        <w:t>OrderBook(</w:t>
-      </w:r>
-      <w:r>
-        <w:rPr>
-          <w:u w:val="single"/>
-        </w:rPr>
-        <w:t>ISBN</w:t>
-      </w:r>
-      <w:r>
-        <w:t xml:space="preserve">, </w:t>
-      </w:r>
-      <w:r>
-        <w:rPr>
-          <w:u w:val="single"/>
-        </w:rPr>
-        <w:t>order_id</w:t>
-      </w:r>
-      <w:r>
-        <w:t>, unit_ordered)</w:t>
-      </w:r>
-    </w:p>
-    <w:p>
-      <w:r>
-        <w:tab/>
-        <w:t xml:space="preserve">ISBN, order_id </w:t>
-      </w:r>
-      <w:r>
-        <w:sym w:font="Wingdings" w:char="F0E0"/>
-      </w:r>
-      <w:r>
-        <w:t xml:space="preserve"> unit_ordered</w:t>
-      </w:r>
-    </w:p>
-    <w:p>
-      <w:r>
-        <w:t>All relations are already in BCNF because their functional dependency is also the superkey</w:t>
-      </w:r>
-    </w:p>
-    <w:p>
-      <w:r>
-        <w:rPr>
-          <w:b/>
-          <w:bCs/>
-        </w:rPr>
         <w:lastRenderedPageBreak/>
         <w:t>Schema Diagram</w:t>
       </w:r>
@@ -827,10 +913,10 @@
           <w:noProof/>
         </w:rPr>
         <w:drawing>
-          <wp:inline distT="0" distB="0" distL="0" distR="0" wp14:anchorId="2928B0E3" wp14:editId="5DDFA6D4">
-            <wp:extent cx="5900615" cy="5855109"/>
-            <wp:effectExtent l="0" t="0" r="5080" b="0"/>
-            <wp:docPr id="12" name="Picture 12" descr="Graphical user interface, diagram, application&#10;&#10;Description automatically generated"/>
+          <wp:inline distT="0" distB="0" distL="0" distR="0" wp14:anchorId="12900F45" wp14:editId="1FC7D84B">
+            <wp:extent cx="5989686" cy="5759866"/>
+            <wp:effectExtent l="0" t="0" r="5080" b="6350"/>
+            <wp:docPr id="17" name="Picture 17" descr="Diagram&#10;&#10;Description automatically generated"/>
             <wp:cNvGraphicFramePr>
               <a:graphicFrameLocks xmlns:a="http://schemas.openxmlformats.org/drawingml/2006/main" noChangeAspect="1"/>
             </wp:cNvGraphicFramePr>
@@ -838,7 +924,7 @@
               <a:graphicData uri="http://schemas.openxmlformats.org/drawingml/2006/picture">
                 <pic:pic xmlns:pic="http://schemas.openxmlformats.org/drawingml/2006/picture">
                   <pic:nvPicPr>
-                    <pic:cNvPr id="12" name="Picture 12" descr="Graphical user interface, diagram, application&#10;&#10;Description automatically generated"/>
+                    <pic:cNvPr id="17" name="Picture 17" descr="Diagram&#10;&#10;Description automatically generated"/>
                     <pic:cNvPicPr/>
                   </pic:nvPicPr>
                   <pic:blipFill>
@@ -856,7 +942,7 @@
                   <pic:spPr>
                     <a:xfrm>
                       <a:off x="0" y="0"/>
-                      <a:ext cx="5922132" cy="5876460"/>
+                      <a:ext cx="6003251" cy="5772911"/>
                     </a:xfrm>
                     <a:prstGeom prst="rect">
                       <a:avLst/>

</xml_diff>

<commit_message>
Fix checkout behaviour, addded ownerAddBook, ownerOrderBook, finish ownerShowCollectionAndRecord
</commit_message>
<xml_diff>
--- a/Look Inna Store Report.docx
+++ b/Look Inna Store Report.docx
@@ -207,10 +207,10 @@
           <w:noProof/>
         </w:rPr>
         <w:drawing>
-          <wp:inline distT="0" distB="0" distL="0" distR="0" wp14:anchorId="4A5039C1" wp14:editId="1C8A59F8">
-            <wp:extent cx="6416842" cy="4572000"/>
-            <wp:effectExtent l="0" t="0" r="0" b="0"/>
-            <wp:docPr id="16" name="Picture 16" descr="Diagram&#10;&#10;Description automatically generated"/>
+          <wp:inline distT="0" distB="0" distL="0" distR="0" wp14:anchorId="707B703C" wp14:editId="4EC25AF9">
+            <wp:extent cx="6336349" cy="4610100"/>
+            <wp:effectExtent l="0" t="0" r="1270" b="0"/>
+            <wp:docPr id="1" name="Picture 1" descr="Diagram&#10;&#10;Description automatically generated"/>
             <wp:cNvGraphicFramePr>
               <a:graphicFrameLocks xmlns:a="http://schemas.openxmlformats.org/drawingml/2006/main" noChangeAspect="1"/>
             </wp:cNvGraphicFramePr>
@@ -218,7 +218,7 @@
               <a:graphicData uri="http://schemas.openxmlformats.org/drawingml/2006/picture">
                 <pic:pic xmlns:pic="http://schemas.openxmlformats.org/drawingml/2006/picture">
                   <pic:nvPicPr>
-                    <pic:cNvPr id="16" name="Picture 16" descr="Diagram&#10;&#10;Description automatically generated"/>
+                    <pic:cNvPr id="1" name="Picture 1" descr="Diagram&#10;&#10;Description automatically generated"/>
                     <pic:cNvPicPr/>
                   </pic:nvPicPr>
                   <pic:blipFill>
@@ -236,7 +236,7 @@
                   <pic:spPr>
                     <a:xfrm>
                       <a:off x="0" y="0"/>
-                      <a:ext cx="6453738" cy="4598288"/>
+                      <a:ext cx="6350450" cy="4620359"/>
                     </a:xfrm>
                     <a:prstGeom prst="rect">
                       <a:avLst/>
@@ -348,7 +348,13 @@
         <w:t xml:space="preserve">, </w:t>
       </w:r>
       <w:r>
-        <w:t>bank_account, address, email, phone_number</w:t>
+        <w:t xml:space="preserve">bank_account, </w:t>
+      </w:r>
+      <w:r>
+        <w:t xml:space="preserve">balance, </w:t>
+      </w:r>
+      <w:r>
+        <w:t>address, email, phone_number</w:t>
       </w:r>
       <w:r>
         <w:t>)</w:t>
@@ -374,7 +380,13 @@
         <w:t>owner_name</w:t>
       </w:r>
       <w:r>
-        <w:t>, unit_in_stock, unit_sold, revenue, publisher_split)</w:t>
+        <w:t xml:space="preserve">, unit_in_stock, unit_sold, revenue, </w:t>
+      </w:r>
+      <w:r>
+        <w:t xml:space="preserve">expense, profit, </w:t>
+      </w:r>
+      <w:r>
+        <w:t>publisher_split)</w:t>
       </w:r>
     </w:p>
     <w:p>
@@ -402,7 +414,13 @@
         <w:t>name</w:t>
       </w:r>
       <w:r>
-        <w:t>, billing_address, shipping_address)</w:t>
+        <w:t xml:space="preserve">, </w:t>
+      </w:r>
+      <w:r>
+        <w:t xml:space="preserve">bank_account, balance, </w:t>
+      </w:r>
+      <w:r>
+        <w:t>billing_address, shipping_address)</w:t>
       </w:r>
     </w:p>
     <w:p>
@@ -631,13 +649,7 @@
         <w:t>name</w:t>
       </w:r>
       <w:r>
-        <w:t xml:space="preserve">, </w:t>
-      </w:r>
-      <w:r>
-        <w:t>bank_account, address, email, phone_number</w:t>
-      </w:r>
-      <w:r>
-        <w:t>)</w:t>
+        <w:t>, bank_account, balance, address, email, phone_number)</w:t>
       </w:r>
     </w:p>
     <w:p>
@@ -654,11 +666,14 @@
         <w:t xml:space="preserve"> </w:t>
       </w:r>
       <w:r>
-        <w:t>bank_account, address, email, phone_number</w:t>
+        <w:t>bank_account, balance, address, email, phone_number</w:t>
       </w:r>
     </w:p>
     <w:p/>
     <w:p>
+      <w:pPr>
+        <w:ind w:left="720" w:hanging="720"/>
+      </w:pPr>
       <w:r>
         <w:t>Collect(</w:t>
       </w:r>
@@ -669,13 +684,7 @@
         <w:t>ISBN</w:t>
       </w:r>
       <w:r>
-        <w:t>, owner_</w:t>
-      </w:r>
-      <w:r>
-        <w:t>name</w:t>
-      </w:r>
-      <w:r>
-        <w:t>, unit_in_stock, unit_sold, revenue, publisher_split)</w:t>
+        <w:t>, owner_name, unit_in_stock, unit_sold, revenue, expense, profit, publisher_split)</w:t>
       </w:r>
     </w:p>
     <w:p>
@@ -690,166 +699,163 @@
         <w:t xml:space="preserve"> </w:t>
       </w:r>
       <w:r>
-        <w:t>owner_</w:t>
-      </w:r>
-      <w:r>
+        <w:t>owner_name, unit_in_stock, unit_sold, revenue, expense, profit, publisher_split</w:t>
+      </w:r>
+    </w:p>
+    <w:p/>
+    <w:p>
+      <w:r>
+        <w:t>Order(</w:t>
+      </w:r>
+      <w:r>
+        <w:rPr>
+          <w:u w:val="single"/>
+        </w:rPr>
+        <w:t>order_</w:t>
+      </w:r>
+      <w:r>
+        <w:rPr>
+          <w:u w:val="single"/>
+        </w:rPr>
+        <w:t>id</w:t>
+      </w:r>
+      <w:r>
+        <w:t>, billing_address, shipping_address, status, ordered_date, estimated_arrivate, location)</w:t>
+      </w:r>
+    </w:p>
+    <w:p>
+      <w:pPr>
+        <w:ind w:left="720"/>
+        <w:rPr>
+          <w:lang w:val="vi-VN"/>
+        </w:rPr>
+      </w:pPr>
+      <w:r>
+        <w:t>order_id</w:t>
+      </w:r>
+      <w:r>
+        <w:rPr>
+          <w:lang w:val="vi-VN"/>
+        </w:rPr>
+        <w:t xml:space="preserve"> </w:t>
+      </w:r>
+      <w:r>
+        <w:rPr>
+          <w:lang w:val="vi-VN"/>
+        </w:rPr>
+        <w:sym w:font="Wingdings" w:char="F0E0"/>
+      </w:r>
+      <w:r>
+        <w:rPr>
+          <w:lang w:val="vi-VN"/>
+        </w:rPr>
+        <w:t xml:space="preserve"> </w:t>
+      </w:r>
+      <w:r>
+        <w:t>billing_address, shipping_address, status, ordered_date,</w:t>
+      </w:r>
+      <w:r>
+        <w:rPr>
+          <w:lang w:val="vi-VN"/>
+        </w:rPr>
+        <w:t xml:space="preserve"> </w:t>
+      </w:r>
+      <w:r>
+        <w:t>estimated_arrivate, location</w:t>
+      </w:r>
+    </w:p>
+    <w:p/>
+    <w:p>
+      <w:r>
+        <w:t>Customer(</w:t>
+      </w:r>
+      <w:r>
+        <w:rPr>
+          <w:u w:val="single"/>
+        </w:rPr>
         <w:t>name</w:t>
       </w:r>
       <w:r>
-        <w:t>, unit_in_stock, unit_sold, revenue, publisher_split</w:t>
-      </w:r>
-    </w:p>
-    <w:p/>
-    <w:p>
-      <w:r>
-        <w:t>Order(</w:t>
-      </w:r>
-      <w:r>
-        <w:rPr>
-          <w:u w:val="single"/>
-        </w:rPr>
-        <w:t>order_</w:t>
-      </w:r>
-      <w:r>
-        <w:rPr>
-          <w:u w:val="single"/>
-        </w:rPr>
-        <w:t>id</w:t>
-      </w:r>
-      <w:r>
-        <w:t>, billing_address, shipping_address, status, ordered_date, estimated_arrivate, location)</w:t>
-      </w:r>
-    </w:p>
-    <w:p>
-      <w:pPr>
-        <w:ind w:left="720"/>
+        <w:t>, bank_account, balance, billing_address, shipping_address)</w:t>
+      </w:r>
+    </w:p>
+    <w:p>
+      <w:pPr>
+        <w:ind w:firstLine="720"/>
         <w:rPr>
           <w:lang w:val="vi-VN"/>
         </w:rPr>
       </w:pPr>
       <w:r>
+        <w:t xml:space="preserve">name </w:t>
+      </w:r>
+      <w:r>
+        <w:rPr>
+          <w:lang w:val="vi-VN"/>
+        </w:rPr>
+        <w:sym w:font="Wingdings" w:char="F0E0"/>
+      </w:r>
+      <w:r>
+        <w:rPr>
+          <w:lang w:val="vi-VN"/>
+        </w:rPr>
+        <w:t xml:space="preserve"> </w:t>
+      </w:r>
+      <w:r>
+        <w:t>bank_account, balance, billing_address, shipping_address</w:t>
+      </w:r>
+    </w:p>
+    <w:p>
+      <w:pPr>
+        <w:rPr>
+          <w:lang w:val="vi-VN"/>
+        </w:rPr>
+      </w:pPr>
+    </w:p>
+    <w:p>
+      <w:r>
+        <w:t>CustomerOrder(</w:t>
+      </w:r>
+      <w:r>
+        <w:rPr>
+          <w:u w:val="single"/>
+        </w:rPr>
         <w:t>order_id</w:t>
       </w:r>
       <w:r>
+        <w:t xml:space="preserve">, </w:t>
+      </w:r>
+      <w:r>
+        <w:t>customer_</w:t>
+      </w:r>
+      <w:r>
+        <w:t>name</w:t>
+      </w:r>
+      <w:r>
+        <w:t>)</w:t>
+      </w:r>
+    </w:p>
+    <w:p>
+      <w:r>
         <w:rPr>
           <w:lang w:val="vi-VN"/>
         </w:rPr>
-        <w:t xml:space="preserve"> </w:t>
-      </w:r>
-      <w:r>
-        <w:rPr>
-          <w:lang w:val="vi-VN"/>
-        </w:rPr>
+        <w:tab/>
+      </w:r>
+      <w:r>
+        <w:t xml:space="preserve">order_id </w:t>
+      </w:r>
+      <w:r>
         <w:sym w:font="Wingdings" w:char="F0E0"/>
       </w:r>
       <w:r>
-        <w:rPr>
-          <w:lang w:val="vi-VN"/>
-        </w:rPr>
-        <w:t xml:space="preserve"> </w:t>
-      </w:r>
-      <w:r>
-        <w:t>billing_address, shipping_address, status, ordered_date,</w:t>
-      </w:r>
-      <w:r>
-        <w:rPr>
-          <w:lang w:val="vi-VN"/>
-        </w:rPr>
-        <w:t xml:space="preserve"> </w:t>
-      </w:r>
-      <w:r>
-        <w:t>estimated_arrivate, location</w:t>
-      </w:r>
-    </w:p>
-    <w:p/>
-    <w:p>
-      <w:r>
-        <w:t>Customer(</w:t>
-      </w:r>
-      <w:r>
-        <w:rPr>
-          <w:u w:val="single"/>
-        </w:rPr>
+        <w:t xml:space="preserve"> customer_</w:t>
+      </w:r>
+      <w:r>
         <w:t>name</w:t>
       </w:r>
       <w:r>
-        <w:t>, billing_address, shipping_address)</w:t>
-      </w:r>
-    </w:p>
-    <w:p>
-      <w:pPr>
-        <w:ind w:firstLine="720"/>
-        <w:rPr>
-          <w:lang w:val="vi-VN"/>
-        </w:rPr>
-      </w:pPr>
-      <w:r>
-        <w:t xml:space="preserve">name </w:t>
-      </w:r>
-      <w:r>
-        <w:rPr>
-          <w:lang w:val="vi-VN"/>
-        </w:rPr>
-        <w:sym w:font="Wingdings" w:char="F0E0"/>
-      </w:r>
-      <w:r>
-        <w:rPr>
-          <w:lang w:val="vi-VN"/>
-        </w:rPr>
-        <w:t xml:space="preserve"> </w:t>
-      </w:r>
-      <w:r>
-        <w:t>billing_address, shipping_address</w:t>
-      </w:r>
-    </w:p>
-    <w:p>
-      <w:pPr>
-        <w:rPr>
-          <w:lang w:val="vi-VN"/>
-        </w:rPr>
-      </w:pPr>
-    </w:p>
-    <w:p>
-      <w:r>
-        <w:t>CustomerOrder(</w:t>
-      </w:r>
-      <w:r>
-        <w:rPr>
-          <w:u w:val="single"/>
-        </w:rPr>
-        <w:t>order_id</w:t>
-      </w:r>
-      <w:r>
-        <w:t xml:space="preserve">, </w:t>
-      </w:r>
-      <w:r>
-        <w:t>customer_</w:t>
-      </w:r>
-      <w:r>
-        <w:t>name</w:t>
-      </w:r>
-      <w:r>
-        <w:t>)</w:t>
-      </w:r>
-    </w:p>
-    <w:p>
-      <w:r>
-        <w:rPr>
-          <w:lang w:val="vi-VN"/>
-        </w:rPr>
-        <w:tab/>
-      </w:r>
-      <w:r>
-        <w:t xml:space="preserve">order_id </w:t>
-      </w:r>
-      <w:r>
-        <w:sym w:font="Wingdings" w:char="F0E0"/>
-      </w:r>
-      <w:r>
-        <w:t xml:space="preserve"> customer_</w:t>
-      </w:r>
-      <w:r>
-        <w:t>name</w:t>
+        <w:t>ßœ</w:t>
       </w:r>
     </w:p>
     <w:p/>
@@ -913,10 +919,10 @@
           <w:noProof/>
         </w:rPr>
         <w:drawing>
-          <wp:inline distT="0" distB="0" distL="0" distR="0" wp14:anchorId="12900F45" wp14:editId="1FC7D84B">
-            <wp:extent cx="5989686" cy="5759866"/>
-            <wp:effectExtent l="0" t="0" r="5080" b="6350"/>
-            <wp:docPr id="17" name="Picture 17" descr="Diagram&#10;&#10;Description automatically generated"/>
+          <wp:inline distT="0" distB="0" distL="0" distR="0" wp14:anchorId="2F26BCE7" wp14:editId="187EA4FC">
+            <wp:extent cx="6066148" cy="6035040"/>
+            <wp:effectExtent l="0" t="0" r="5080" b="0"/>
+            <wp:docPr id="2" name="Picture 2" descr="Diagram&#10;&#10;Description automatically generated"/>
             <wp:cNvGraphicFramePr>
               <a:graphicFrameLocks xmlns:a="http://schemas.openxmlformats.org/drawingml/2006/main" noChangeAspect="1"/>
             </wp:cNvGraphicFramePr>
@@ -924,7 +930,7 @@
               <a:graphicData uri="http://schemas.openxmlformats.org/drawingml/2006/picture">
                 <pic:pic xmlns:pic="http://schemas.openxmlformats.org/drawingml/2006/picture">
                   <pic:nvPicPr>
-                    <pic:cNvPr id="17" name="Picture 17" descr="Diagram&#10;&#10;Description automatically generated"/>
+                    <pic:cNvPr id="2" name="Picture 2" descr="Diagram&#10;&#10;Description automatically generated"/>
                     <pic:cNvPicPr/>
                   </pic:nvPicPr>
                   <pic:blipFill>
@@ -942,7 +948,7 @@
                   <pic:spPr>
                     <a:xfrm>
                       <a:off x="0" y="0"/>
-                      <a:ext cx="6003251" cy="5772911"/>
+                      <a:ext cx="6136436" cy="6104968"/>
                     </a:xfrm>
                     <a:prstGeom prst="rect">
                       <a:avLst/>

</xml_diff>